<commit_message>
Improvements on App to comply with latest introspect framework
</commit_message>
<xml_diff>
--- a/GitHubPageGenerator/resources/GitHubPageGenerator Manual.docx
+++ b/GitHubPageGenerator/resources/GitHubPageGenerator Manual.docx
@@ -262,13 +262,22 @@
       </w:r>
       <w:proofErr w:type="spellEnd"/>
       <w:r>
-        <w:t xml:space="preserve"> will parse this manual and generate web pages wiki pages for </w:t>
+        <w:t xml:space="preserve"> will parse this manual and generate web pages wiki pages </w:t>
+      </w:r>
+      <w:r>
+        <w:t>on the</w:t>
+      </w:r>
+      <w:r>
+        <w:t xml:space="preserve"> </w:t>
       </w:r>
       <w:proofErr w:type="spellStart"/>
       <w:r>
         <w:t>GitHub</w:t>
       </w:r>
       <w:proofErr w:type="spellEnd"/>
+      <w:r>
+        <w:t xml:space="preserve"> server</w:t>
+      </w:r>
       <w:r>
         <w:t>.</w:t>
       </w:r>
@@ -318,7 +327,7 @@
     <w:p/>
     <w:p>
       <w:r>
-        <w:t xml:space="preserve">Before you can do this you must first </w:t>
+        <w:t>Getting started:</w:t>
       </w:r>
     </w:p>
     <w:p>
@@ -549,9 +558,6 @@
       <w:r>
         <w:t xml:space="preserve"> </w:t>
       </w:r>
-      <w:r>
-        <w:t>Code text (use “code” style which you need to create your self)</w:t>
-      </w:r>
     </w:p>
     <w:p>
       <w:pPr>
@@ -562,7 +568,7 @@
         </w:numPr>
       </w:pPr>
       <w:r>
-        <w:t>Chapter titles (use heading styles up to 3 levels deep)</w:t>
+        <w:t>Code text (use “code” style which you need to create your self)</w:t>
       </w:r>
     </w:p>
     <w:p>
@@ -574,7 +580,7 @@
         </w:numPr>
       </w:pPr>
       <w:r>
-        <w:t>Lists (use bullets. Only one level deep)</w:t>
+        <w:t>Chapter titles (use heading styles up to 3 levels deep)</w:t>
       </w:r>
     </w:p>
     <w:p>
@@ -586,6 +592,18 @@
         </w:numPr>
       </w:pPr>
       <w:r>
+        <w:t>Lists (use bullets. Only one level deep)</w:t>
+      </w:r>
+    </w:p>
+    <w:p>
+      <w:pPr>
+        <w:pStyle w:val="ListParagraph"/>
+        <w:numPr>
+          <w:ilvl w:val="0"/>
+          <w:numId w:val="39"/>
+        </w:numPr>
+      </w:pPr>
+      <w:r>
         <w:t>Hyperlinks (external or references to chapters within the word document)</w:t>
       </w:r>
     </w:p>
@@ -598,72 +616,158 @@
         <w:t>:</w:t>
       </w:r>
     </w:p>
-    <w:p/>
     <w:p>
-      <w:r>
-        <w:t xml:space="preserve">Every time you update the M$ Word document start the </w:t>
-      </w:r>
-      <w:proofErr w:type="spellStart"/>
-      <w:r>
-        <w:t>GitHubPageGenerator</w:t>
-      </w:r>
-      <w:proofErr w:type="spellEnd"/>
-      <w:r>
-        <w:t xml:space="preserve">. The </w:t>
-      </w:r>
-      <w:proofErr w:type="spellStart"/>
-      <w:r>
-        <w:t>GitHubPageGenerator</w:t>
-      </w:r>
-      <w:proofErr w:type="spellEnd"/>
-      <w:r>
-        <w:t xml:space="preserve"> will parse the M$ Word document and generate web pages wiki pages for </w:t>
-      </w:r>
-      <w:proofErr w:type="spellStart"/>
-      <w:r>
-        <w:t>GitHub</w:t>
-      </w:r>
-      <w:proofErr w:type="spellEnd"/>
-      <w:r>
-        <w:t xml:space="preserve"> into the local repositories.</w:t>
+      <w:pPr>
+        <w:pStyle w:val="ListParagraph"/>
+        <w:numPr>
+          <w:ilvl w:val="0"/>
+          <w:numId w:val="42"/>
+        </w:numPr>
+      </w:pPr>
+      <w:r>
+        <w:t>Introduction</w:t>
+      </w:r>
+    </w:p>
+    <w:p>
+      <w:pPr>
+        <w:pStyle w:val="ListParagraph"/>
+        <w:numPr>
+          <w:ilvl w:val="0"/>
+          <w:numId w:val="42"/>
+        </w:numPr>
+      </w:pPr>
+      <w:r>
+        <w:t>Documentation</w:t>
+      </w:r>
+    </w:p>
+    <w:p>
+      <w:pPr>
+        <w:pStyle w:val="ListParagraph"/>
+        <w:numPr>
+          <w:ilvl w:val="0"/>
+          <w:numId w:val="42"/>
+        </w:numPr>
+      </w:pPr>
+      <w:r>
+        <w:t>Getting started</w:t>
+      </w:r>
+    </w:p>
+    <w:p>
+      <w:pPr>
+        <w:pStyle w:val="ListParagraph"/>
+        <w:numPr>
+          <w:ilvl w:val="0"/>
+          <w:numId w:val="42"/>
+        </w:numPr>
+      </w:pPr>
+      <w:r>
+        <w:t>Demo’s</w:t>
+      </w:r>
+      <w:r>
+        <w:tab/>
+      </w:r>
+    </w:p>
+    <w:p>
+      <w:pPr>
+        <w:pStyle w:val="ListParagraph"/>
+        <w:numPr>
+          <w:ilvl w:val="0"/>
+          <w:numId w:val="42"/>
+        </w:numPr>
+      </w:pPr>
+      <w:r>
+        <w:t>Downloads</w:t>
+      </w:r>
+    </w:p>
+    <w:p>
+      <w:pPr>
+        <w:pStyle w:val="ListParagraph"/>
+        <w:numPr>
+          <w:ilvl w:val="0"/>
+          <w:numId w:val="42"/>
+        </w:numPr>
+      </w:pPr>
+      <w:r>
+        <w:t>Roadmap</w:t>
+      </w:r>
+    </w:p>
+    <w:p>
+      <w:pPr>
+        <w:pStyle w:val="ListParagraph"/>
+        <w:numPr>
+          <w:ilvl w:val="0"/>
+          <w:numId w:val="42"/>
+        </w:numPr>
+      </w:pPr>
+      <w:r>
+        <w:t>Issues</w:t>
+      </w:r>
+    </w:p>
+    <w:p>
+      <w:pPr>
+        <w:pStyle w:val="ListParagraph"/>
+        <w:numPr>
+          <w:ilvl w:val="0"/>
+          <w:numId w:val="42"/>
+        </w:numPr>
+      </w:pPr>
+      <w:r>
+        <w:t>About the developer(s)</w:t>
       </w:r>
     </w:p>
     <w:p/>
     <w:p>
       <w:r>
-        <w:t xml:space="preserve">Than open and refresh the </w:t>
-      </w:r>
-      <w:r>
-        <w:t>repositories</w:t>
-      </w:r>
-      <w:r>
-        <w:t xml:space="preserve"> in eclipse and commit and push them to </w:t>
+        <w:t xml:space="preserve">Every time you update the M$ Word document start the </w:t>
       </w:r>
       <w:proofErr w:type="spellStart"/>
       <w:r>
+        <w:t>GitHubPageGenerator</w:t>
+      </w:r>
+      <w:proofErr w:type="spellEnd"/>
+      <w:r>
+        <w:t xml:space="preserve">. The </w:t>
+      </w:r>
+      <w:proofErr w:type="spellStart"/>
+      <w:r>
+        <w:t>GitHubPageGenerator</w:t>
+      </w:r>
+      <w:proofErr w:type="spellEnd"/>
+      <w:r>
+        <w:t xml:space="preserve"> will parse the M$ Word document and generate web pages wiki pages for </w:t>
+      </w:r>
+      <w:proofErr w:type="spellStart"/>
+      <w:r>
         <w:t>GitHub</w:t>
       </w:r>
       <w:proofErr w:type="spellEnd"/>
       <w:r>
-        <w:t>.</w:t>
+        <w:t xml:space="preserve"> into the local repositories.</w:t>
+      </w:r>
+      <w:r>
+        <w:t xml:space="preserve"> </w:t>
       </w:r>
     </w:p>
     <w:p/>
     <w:p>
       <w:r>
-        <w:t xml:space="preserve">You can </w:t>
-      </w:r>
-      <w:r>
-        <w:t xml:space="preserve">now </w:t>
-      </w:r>
-      <w:r>
-        <w:t>review the pag</w:t>
-      </w:r>
-      <w:r>
-        <w:t>es</w:t>
-      </w:r>
-      <w:r>
-        <w:t>:</w:t>
+        <w:t xml:space="preserve">The </w:t>
+      </w:r>
+      <w:proofErr w:type="spellStart"/>
+      <w:r>
+        <w:t>GitHubPageGenerator</w:t>
+      </w:r>
+      <w:proofErr w:type="spellEnd"/>
+      <w:r>
+        <w:t xml:space="preserve"> then commit and push these repositories to the </w:t>
+      </w:r>
+      <w:proofErr w:type="spellStart"/>
+      <w:r>
+        <w:t>GitHub</w:t>
+      </w:r>
+      <w:proofErr w:type="spellEnd"/>
+      <w:r>
+        <w:t xml:space="preserve"> server, effectively updating the web site and the wiki:</w:t>
       </w:r>
     </w:p>
     <w:p>
@@ -5973,6 +6077,119 @@
     </w:lvl>
   </w:abstractNum>
   <w:abstractNum w:abstractNumId="36">
+    <w:nsid w:val="62616ECC"/>
+    <w:multiLevelType w:val="hybridMultilevel"/>
+    <w:tmpl w:val="9F180184"/>
+    <w:lvl w:ilvl="0" w:tplc="04130001">
+      <w:start w:val="1"/>
+      <w:numFmt w:val="bullet"/>
+      <w:lvlText w:val=""/>
+      <w:lvlJc w:val="left"/>
+      <w:pPr>
+        <w:ind w:left="360" w:hanging="360"/>
+      </w:pPr>
+      <w:rPr>
+        <w:rFonts w:ascii="Symbol" w:hAnsi="Symbol" w:hint="default"/>
+      </w:rPr>
+    </w:lvl>
+    <w:lvl w:ilvl="1" w:tplc="04130003" w:tentative="1">
+      <w:start w:val="1"/>
+      <w:numFmt w:val="bullet"/>
+      <w:lvlText w:val="o"/>
+      <w:lvlJc w:val="left"/>
+      <w:pPr>
+        <w:ind w:left="1080" w:hanging="360"/>
+      </w:pPr>
+      <w:rPr>
+        <w:rFonts w:ascii="Courier New" w:hAnsi="Courier New" w:cs="Courier New" w:hint="default"/>
+      </w:rPr>
+    </w:lvl>
+    <w:lvl w:ilvl="2" w:tplc="04130005" w:tentative="1">
+      <w:start w:val="1"/>
+      <w:numFmt w:val="bullet"/>
+      <w:lvlText w:val=""/>
+      <w:lvlJc w:val="left"/>
+      <w:pPr>
+        <w:ind w:left="1800" w:hanging="360"/>
+      </w:pPr>
+      <w:rPr>
+        <w:rFonts w:ascii="Wingdings" w:hAnsi="Wingdings" w:hint="default"/>
+      </w:rPr>
+    </w:lvl>
+    <w:lvl w:ilvl="3" w:tplc="04130001" w:tentative="1">
+      <w:start w:val="1"/>
+      <w:numFmt w:val="bullet"/>
+      <w:lvlText w:val=""/>
+      <w:lvlJc w:val="left"/>
+      <w:pPr>
+        <w:ind w:left="2520" w:hanging="360"/>
+      </w:pPr>
+      <w:rPr>
+        <w:rFonts w:ascii="Symbol" w:hAnsi="Symbol" w:hint="default"/>
+      </w:rPr>
+    </w:lvl>
+    <w:lvl w:ilvl="4" w:tplc="04130003" w:tentative="1">
+      <w:start w:val="1"/>
+      <w:numFmt w:val="bullet"/>
+      <w:lvlText w:val="o"/>
+      <w:lvlJc w:val="left"/>
+      <w:pPr>
+        <w:ind w:left="3240" w:hanging="360"/>
+      </w:pPr>
+      <w:rPr>
+        <w:rFonts w:ascii="Courier New" w:hAnsi="Courier New" w:cs="Courier New" w:hint="default"/>
+      </w:rPr>
+    </w:lvl>
+    <w:lvl w:ilvl="5" w:tplc="04130005" w:tentative="1">
+      <w:start w:val="1"/>
+      <w:numFmt w:val="bullet"/>
+      <w:lvlText w:val=""/>
+      <w:lvlJc w:val="left"/>
+      <w:pPr>
+        <w:ind w:left="3960" w:hanging="360"/>
+      </w:pPr>
+      <w:rPr>
+        <w:rFonts w:ascii="Wingdings" w:hAnsi="Wingdings" w:hint="default"/>
+      </w:rPr>
+    </w:lvl>
+    <w:lvl w:ilvl="6" w:tplc="04130001" w:tentative="1">
+      <w:start w:val="1"/>
+      <w:numFmt w:val="bullet"/>
+      <w:lvlText w:val=""/>
+      <w:lvlJc w:val="left"/>
+      <w:pPr>
+        <w:ind w:left="4680" w:hanging="360"/>
+      </w:pPr>
+      <w:rPr>
+        <w:rFonts w:ascii="Symbol" w:hAnsi="Symbol" w:hint="default"/>
+      </w:rPr>
+    </w:lvl>
+    <w:lvl w:ilvl="7" w:tplc="04130003" w:tentative="1">
+      <w:start w:val="1"/>
+      <w:numFmt w:val="bullet"/>
+      <w:lvlText w:val="o"/>
+      <w:lvlJc w:val="left"/>
+      <w:pPr>
+        <w:ind w:left="5400" w:hanging="360"/>
+      </w:pPr>
+      <w:rPr>
+        <w:rFonts w:ascii="Courier New" w:hAnsi="Courier New" w:cs="Courier New" w:hint="default"/>
+      </w:rPr>
+    </w:lvl>
+    <w:lvl w:ilvl="8" w:tplc="04130005" w:tentative="1">
+      <w:start w:val="1"/>
+      <w:numFmt w:val="bullet"/>
+      <w:lvlText w:val=""/>
+      <w:lvlJc w:val="left"/>
+      <w:pPr>
+        <w:ind w:left="6120" w:hanging="360"/>
+      </w:pPr>
+      <w:rPr>
+        <w:rFonts w:ascii="Wingdings" w:hAnsi="Wingdings" w:hint="default"/>
+      </w:rPr>
+    </w:lvl>
+  </w:abstractNum>
+  <w:abstractNum w:abstractNumId="37">
     <w:nsid w:val="630C064F"/>
     <w:multiLevelType w:val="multilevel"/>
     <w:tmpl w:val="27E60DF4"/>
@@ -6116,7 +6333,7 @@
       </w:rPr>
     </w:lvl>
   </w:abstractNum>
-  <w:abstractNum w:abstractNumId="37">
+  <w:abstractNum w:abstractNumId="38">
     <w:nsid w:val="6E312DCF"/>
     <w:multiLevelType w:val="multilevel"/>
     <w:tmpl w:val="C2DC006E"/>
@@ -6260,7 +6477,7 @@
       </w:rPr>
     </w:lvl>
   </w:abstractNum>
-  <w:abstractNum w:abstractNumId="38">
+  <w:abstractNum w:abstractNumId="39">
     <w:nsid w:val="767B312E"/>
     <w:multiLevelType w:val="multilevel"/>
     <w:tmpl w:val="76342962"/>
@@ -6403,7 +6620,7 @@
       </w:rPr>
     </w:lvl>
   </w:abstractNum>
-  <w:abstractNum w:abstractNumId="39">
+  <w:abstractNum w:abstractNumId="40">
     <w:nsid w:val="77C64784"/>
     <w:multiLevelType w:val="multilevel"/>
     <w:tmpl w:val="819CD640"/>
@@ -6546,7 +6763,7 @@
       </w:rPr>
     </w:lvl>
   </w:abstractNum>
-  <w:abstractNum w:abstractNumId="40">
+  <w:abstractNum w:abstractNumId="41">
     <w:nsid w:val="7BEC557C"/>
     <w:multiLevelType w:val="multilevel"/>
     <w:tmpl w:val="2A6CF252"/>
@@ -6715,7 +6932,7 @@
     <w:abstractNumId w:val="4"/>
   </w:num>
   <w:num w:numId="9">
-    <w:abstractNumId w:val="39"/>
+    <w:abstractNumId w:val="40"/>
   </w:num>
   <w:num w:numId="10">
     <w:abstractNumId w:val="5"/>
@@ -6739,7 +6956,7 @@
     <w:abstractNumId w:val="10"/>
   </w:num>
   <w:num w:numId="17">
-    <w:abstractNumId w:val="38"/>
+    <w:abstractNumId w:val="39"/>
   </w:num>
   <w:num w:numId="18">
     <w:abstractNumId w:val="9"/>
@@ -6787,10 +7004,10 @@
     <w:abstractNumId w:val="25"/>
   </w:num>
   <w:num w:numId="33">
-    <w:abstractNumId w:val="40"/>
+    <w:abstractNumId w:val="41"/>
   </w:num>
   <w:num w:numId="34">
-    <w:abstractNumId w:val="36"/>
+    <w:abstractNumId w:val="37"/>
   </w:num>
   <w:num w:numId="35">
     <w:abstractNumId w:val="15"/>
@@ -6805,13 +7022,16 @@
     <w:abstractNumId w:val="27"/>
   </w:num>
   <w:num w:numId="39">
-    <w:abstractNumId w:val="37"/>
+    <w:abstractNumId w:val="38"/>
   </w:num>
   <w:num w:numId="40">
     <w:abstractNumId w:val="3"/>
   </w:num>
   <w:num w:numId="41">
     <w:abstractNumId w:val="17"/>
+  </w:num>
+  <w:num w:numId="42">
+    <w:abstractNumId w:val="36"/>
   </w:num>
   <w:numIdMacAtCleanup w:val="11"/>
 </w:numbering>
@@ -7261,9 +7481,9 @@
       </w:tblCellMar>
     </w:tblPr>
   </w:style>
-  <w:style w:type="character" w:customStyle="1" w:styleId="EmailStyle201">
-    <w:name w:val="EmailStyle20"/>
-    <w:aliases w:val="EmailStyle20"/>
+  <w:style w:type="character" w:customStyle="1" w:styleId="EmailStyle20">
+    <w:name w:val="EmailStyle201"/>
+    <w:aliases w:val="EmailStyle201"/>
     <w:basedOn w:val="DefaultParagraphFont"/>
     <w:semiHidden/>
     <w:personal/>

</xml_diff>